<commit_message>
-Added Seed, role assigning, User Assigning
</commit_message>
<xml_diff>
--- a/Bug TrackerDoc.docx
+++ b/Bug TrackerDoc.docx
@@ -11,8 +11,6 @@
           <w:lang w:val="en-US"/>
         </w:rPr>
       </w:pPr>
-      <w:bookmarkStart w:id="0" w:name="_GoBack"/>
-      <w:bookmarkEnd w:id="0"/>
       <w:r>
         <w:rPr>
           <w:sz w:val="36"/>
@@ -270,6 +268,83 @@
         </w:rPr>
         <w:t xml:space="preserve"> needed a Data annotation called Inverse Properties to identity the foreign key in the Ticket class.</w:t>
       </w:r>
+    </w:p>
+    <w:p>
+      <w:pPr>
+        <w:rPr>
+          <w:sz w:val="36"/>
+          <w:szCs w:val="36"/>
+        </w:rPr>
+      </w:pPr>
+      <w:r>
+        <w:rPr>
+          <w:sz w:val="36"/>
+          <w:szCs w:val="36"/>
+        </w:rPr>
+        <w:t>Role Assigning: Add</w:t>
+      </w:r>
+      <w:r>
+        <w:rPr>
+          <w:sz w:val="36"/>
+          <w:szCs w:val="36"/>
+        </w:rPr>
+        <w:t>/Remove users from roles</w:t>
+      </w:r>
+    </w:p>
+    <w:p>
+      <w:pPr>
+        <w:rPr>
+          <w:sz w:val="28"/>
+          <w:szCs w:val="28"/>
+        </w:rPr>
+      </w:pPr>
+      <w:r>
+        <w:rPr>
+          <w:sz w:val="28"/>
+          <w:szCs w:val="28"/>
+        </w:rPr>
+        <w:t xml:space="preserve">Admins are able to add or remove a user from a role. </w:t>
+      </w:r>
+    </w:p>
+    <w:p>
+      <w:pPr>
+        <w:rPr>
+          <w:sz w:val="36"/>
+          <w:szCs w:val="36"/>
+        </w:rPr>
+      </w:pPr>
+      <w:r>
+        <w:rPr>
+          <w:sz w:val="36"/>
+          <w:szCs w:val="36"/>
+        </w:rPr>
+        <w:t>Projects</w:t>
+      </w:r>
+    </w:p>
+    <w:p>
+      <w:pPr>
+        <w:rPr>
+          <w:sz w:val="28"/>
+          <w:szCs w:val="28"/>
+        </w:rPr>
+      </w:pPr>
+      <w:r>
+        <w:rPr>
+          <w:sz w:val="28"/>
+          <w:szCs w:val="28"/>
+        </w:rPr>
+        <w:t>PMs and Admins can create Projects then can assign developers to the project.</w:t>
+      </w:r>
+      <w:bookmarkStart w:id="0" w:name="_GoBack"/>
+      <w:bookmarkEnd w:id="0"/>
+    </w:p>
+    <w:p>
+      <w:pPr>
+        <w:rPr>
+          <w:sz w:val="28"/>
+          <w:szCs w:val="28"/>
+        </w:rPr>
+      </w:pPr>
     </w:p>
     <w:sectPr>
       <w:pgSz w:w="12240" w:h="15840"/>
@@ -404,6 +479,7 @@
     <w:lsdException w:name="HTML Sample" w:semiHidden="1" w:unhideWhenUsed="1"/>
     <w:lsdException w:name="HTML Typewriter" w:semiHidden="1" w:unhideWhenUsed="1"/>
     <w:lsdException w:name="HTML Variable" w:semiHidden="1" w:unhideWhenUsed="1"/>
+    <w:lsdException w:name="Normal Table" w:semiHidden="1" w:unhideWhenUsed="1"/>
     <w:lsdException w:name="annotation subject" w:semiHidden="1" w:unhideWhenUsed="1"/>
     <w:lsdException w:name="No List" w:semiHidden="1" w:unhideWhenUsed="1"/>
     <w:lsdException w:name="Outline List 1" w:semiHidden="1" w:unhideWhenUsed="1"/>
@@ -449,9 +525,11 @@
     <w:lsdException w:name="Table Subtle 1" w:semiHidden="1" w:unhideWhenUsed="1"/>
     <w:lsdException w:name="Table Subtle 2" w:semiHidden="1" w:unhideWhenUsed="1"/>
     <w:lsdException w:name="Table Web 1" w:semiHidden="1" w:unhideWhenUsed="1"/>
+    <w:lsdException w:name="Table Web 2" w:semiHidden="1" w:unhideWhenUsed="1"/>
     <w:lsdException w:name="Table Web 3" w:semiHidden="1" w:unhideWhenUsed="1"/>
     <w:lsdException w:name="Balloon Text" w:semiHidden="1" w:unhideWhenUsed="1"/>
     <w:lsdException w:name="Table Grid" w:uiPriority="39"/>
+    <w:lsdException w:name="Table Theme" w:semiHidden="1" w:unhideWhenUsed="1"/>
     <w:lsdException w:name="Placeholder Text" w:semiHidden="1"/>
     <w:lsdException w:name="No Spacing" w:uiPriority="1" w:qFormat="1"/>
     <w:lsdException w:name="Light Shading" w:uiPriority="60"/>

</xml_diff>

<commit_message>
-Added -Comments creation -Attachment creation
</commit_message>
<xml_diff>
--- a/Bug TrackerDoc.docx
+++ b/Bug TrackerDoc.docx
@@ -52,18 +52,8 @@
           <w:szCs w:val="36"/>
           <w:lang w:val="en-US"/>
         </w:rPr>
-        <w:t>Layout: _</w:t>
-      </w:r>
-      <w:proofErr w:type="spellStart"/>
-      <w:r>
-        <w:rPr>
-          <w:sz w:val="36"/>
-          <w:szCs w:val="36"/>
-          <w:lang w:val="en-US"/>
-        </w:rPr>
-        <w:t>CreatedLayout.cshtml</w:t>
-      </w:r>
-      <w:proofErr w:type="spellEnd"/>
+        <w:t>Layout: _CreatedLayout.cshtml</w:t>
+      </w:r>
     </w:p>
     <w:p>
       <w:pPr>
@@ -149,25 +139,7 @@
           <w:szCs w:val="28"/>
           <w:lang w:val="en-US"/>
         </w:rPr>
-        <w:t>The _</w:t>
-      </w:r>
-      <w:proofErr w:type="spellStart"/>
-      <w:r>
-        <w:rPr>
-          <w:sz w:val="28"/>
-          <w:szCs w:val="28"/>
-          <w:lang w:val="en-US"/>
-        </w:rPr>
-        <w:t>CreatedLayout.cshtml</w:t>
-      </w:r>
-      <w:proofErr w:type="spellEnd"/>
-      <w:r>
-        <w:rPr>
-          <w:sz w:val="28"/>
-          <w:szCs w:val="28"/>
-          <w:lang w:val="en-US"/>
-        </w:rPr>
-        <w:t xml:space="preserve"> ref code has been changed to match the new content file path.</w:t>
+        <w:t>The _CreatedLayout.cshtml ref code has been changed to match the new content file path.</w:t>
       </w:r>
     </w:p>
     <w:p>
@@ -250,93 +222,143 @@
           <w:sz w:val="28"/>
           <w:szCs w:val="28"/>
         </w:rPr>
-        <w:t xml:space="preserve">User </w:t>
-      </w:r>
-      <w:proofErr w:type="spellStart"/>
-      <w:r>
-        <w:rPr>
-          <w:sz w:val="28"/>
-          <w:szCs w:val="28"/>
-        </w:rPr>
-        <w:t>Icollection</w:t>
-      </w:r>
-      <w:proofErr w:type="spellEnd"/>
-      <w:r>
-        <w:rPr>
-          <w:sz w:val="28"/>
-          <w:szCs w:val="28"/>
-        </w:rPr>
-        <w:t xml:space="preserve"> needed a Data annotation called Inverse Properties to identity the foreign key in the Ticket class.</w:t>
-      </w:r>
-    </w:p>
-    <w:p>
-      <w:pPr>
-        <w:rPr>
-          <w:sz w:val="36"/>
-          <w:szCs w:val="36"/>
-        </w:rPr>
-      </w:pPr>
-      <w:r>
-        <w:rPr>
-          <w:sz w:val="36"/>
-          <w:szCs w:val="36"/>
-        </w:rPr>
-        <w:t>Role Assigning: Add</w:t>
-      </w:r>
-      <w:r>
-        <w:rPr>
-          <w:sz w:val="36"/>
-          <w:szCs w:val="36"/>
-        </w:rPr>
-        <w:t>/Remove users from roles</w:t>
-      </w:r>
-    </w:p>
-    <w:p>
-      <w:pPr>
-        <w:rPr>
-          <w:sz w:val="28"/>
-          <w:szCs w:val="28"/>
-        </w:rPr>
-      </w:pPr>
-      <w:r>
-        <w:rPr>
-          <w:sz w:val="28"/>
-          <w:szCs w:val="28"/>
-        </w:rPr>
-        <w:t xml:space="preserve">Admins are able to add or remove a user from a role. </w:t>
-      </w:r>
-    </w:p>
-    <w:p>
-      <w:pPr>
-        <w:rPr>
-          <w:sz w:val="36"/>
-          <w:szCs w:val="36"/>
-        </w:rPr>
-      </w:pPr>
-      <w:r>
-        <w:rPr>
-          <w:sz w:val="36"/>
-          <w:szCs w:val="36"/>
-        </w:rPr>
-        <w:t>Projects</w:t>
-      </w:r>
-    </w:p>
-    <w:p>
-      <w:pPr>
-        <w:rPr>
-          <w:sz w:val="28"/>
-          <w:szCs w:val="28"/>
-        </w:rPr>
-      </w:pPr>
-      <w:r>
-        <w:rPr>
-          <w:sz w:val="28"/>
-          <w:szCs w:val="28"/>
-        </w:rPr>
-        <w:t>PMs and Admins can create Projects then can assign developers to the project.</w:t>
+        <w:t>User Icollection needed a Data annotation called Inverse Properties to identi</w:t>
+      </w:r>
+      <w:r>
+        <w:rPr>
+          <w:sz w:val="28"/>
+          <w:szCs w:val="28"/>
+        </w:rPr>
+        <w:t>f</w:t>
       </w:r>
       <w:bookmarkStart w:id="0" w:name="_GoBack"/>
       <w:bookmarkEnd w:id="0"/>
+      <w:r>
+        <w:rPr>
+          <w:sz w:val="28"/>
+          <w:szCs w:val="28"/>
+        </w:rPr>
+        <w:t>y the foreign key in the Ticket class.</w:t>
+      </w:r>
+    </w:p>
+    <w:p>
+      <w:pPr>
+        <w:rPr>
+          <w:sz w:val="36"/>
+          <w:szCs w:val="36"/>
+        </w:rPr>
+      </w:pPr>
+      <w:r>
+        <w:rPr>
+          <w:sz w:val="36"/>
+          <w:szCs w:val="36"/>
+        </w:rPr>
+        <w:t>Role Assigning: Add</w:t>
+      </w:r>
+      <w:r>
+        <w:rPr>
+          <w:sz w:val="36"/>
+          <w:szCs w:val="36"/>
+        </w:rPr>
+        <w:t>/Remove users from roles</w:t>
+      </w:r>
+    </w:p>
+    <w:p>
+      <w:pPr>
+        <w:rPr>
+          <w:sz w:val="28"/>
+          <w:szCs w:val="28"/>
+        </w:rPr>
+      </w:pPr>
+      <w:r>
+        <w:rPr>
+          <w:sz w:val="28"/>
+          <w:szCs w:val="28"/>
+        </w:rPr>
+        <w:t xml:space="preserve">Admins are able to add or remove a user from a role. </w:t>
+      </w:r>
+    </w:p>
+    <w:p>
+      <w:pPr>
+        <w:rPr>
+          <w:sz w:val="36"/>
+          <w:szCs w:val="36"/>
+        </w:rPr>
+      </w:pPr>
+      <w:r>
+        <w:rPr>
+          <w:sz w:val="36"/>
+          <w:szCs w:val="36"/>
+        </w:rPr>
+        <w:t>Projects</w:t>
+      </w:r>
+    </w:p>
+    <w:p>
+      <w:pPr>
+        <w:rPr>
+          <w:sz w:val="28"/>
+          <w:szCs w:val="28"/>
+        </w:rPr>
+      </w:pPr>
+      <w:r>
+        <w:rPr>
+          <w:sz w:val="28"/>
+          <w:szCs w:val="28"/>
+        </w:rPr>
+        <w:t>PMs and Admins can create Projects then can assign developers to the project.</w:t>
+      </w:r>
+    </w:p>
+    <w:p>
+      <w:pPr>
+        <w:rPr>
+          <w:sz w:val="36"/>
+          <w:szCs w:val="36"/>
+        </w:rPr>
+      </w:pPr>
+      <w:r>
+        <w:rPr>
+          <w:sz w:val="36"/>
+          <w:szCs w:val="36"/>
+        </w:rPr>
+        <w:t>Tickets</w:t>
+      </w:r>
+    </w:p>
+    <w:p>
+      <w:pPr>
+        <w:rPr>
+          <w:sz w:val="28"/>
+          <w:szCs w:val="28"/>
+        </w:rPr>
+      </w:pPr>
+      <w:r>
+        <w:rPr>
+          <w:sz w:val="28"/>
+          <w:szCs w:val="28"/>
+        </w:rPr>
+        <w:t>Submitter Users can create tickets to existing projects. Admins and PMs can assign a developer from the project to the newly created ticket.</w:t>
+      </w:r>
+      <w:r>
+        <w:rPr>
+          <w:sz w:val="28"/>
+          <w:szCs w:val="28"/>
+        </w:rPr>
+        <w:t xml:space="preserve"> Users can edit tickets depending on the role that’s editing them. PMs and Admins can re-assign </w:t>
+      </w:r>
+      <w:r>
+        <w:rPr>
+          <w:sz w:val="28"/>
+          <w:szCs w:val="28"/>
+        </w:rPr>
+        <w:lastRenderedPageBreak/>
+        <w:t>tickets to new developers</w:t>
+      </w:r>
+      <w:r>
+        <w:rPr>
+          <w:sz w:val="28"/>
+          <w:szCs w:val="28"/>
+        </w:rPr>
+        <w:t>, Developers can change the ticket status’s, Submitters can make changes to the description.</w:t>
+      </w:r>
     </w:p>
     <w:p>
       <w:pPr>

</xml_diff>

<commit_message>
-listofTickets html page has Jquery server side datatables
</commit_message>
<xml_diff>
--- a/Bug TrackerDoc.docx
+++ b/Bug TrackerDoc.docx
@@ -52,8 +52,18 @@
           <w:szCs w:val="36"/>
           <w:lang w:val="en-US"/>
         </w:rPr>
-        <w:t>Layout: _CreatedLayout.cshtml</w:t>
-      </w:r>
+        <w:t>Layout: _</w:t>
+      </w:r>
+      <w:proofErr w:type="spellStart"/>
+      <w:r>
+        <w:rPr>
+          <w:sz w:val="36"/>
+          <w:szCs w:val="36"/>
+          <w:lang w:val="en-US"/>
+        </w:rPr>
+        <w:t>CreatedLayout.cshtml</w:t>
+      </w:r>
+      <w:proofErr w:type="spellEnd"/>
     </w:p>
     <w:p>
       <w:pPr>
@@ -139,7 +149,25 @@
           <w:szCs w:val="28"/>
           <w:lang w:val="en-US"/>
         </w:rPr>
-        <w:t>The _CreatedLayout.cshtml ref code has been changed to match the new content file path.</w:t>
+        <w:t>The _</w:t>
+      </w:r>
+      <w:proofErr w:type="spellStart"/>
+      <w:r>
+        <w:rPr>
+          <w:sz w:val="28"/>
+          <w:szCs w:val="28"/>
+          <w:lang w:val="en-US"/>
+        </w:rPr>
+        <w:t>CreatedLayout.cshtml</w:t>
+      </w:r>
+      <w:proofErr w:type="spellEnd"/>
+      <w:r>
+        <w:rPr>
+          <w:sz w:val="28"/>
+          <w:szCs w:val="28"/>
+          <w:lang w:val="en-US"/>
+        </w:rPr>
+        <w:t xml:space="preserve"> ref code has been changed to match the new content file path.</w:t>
       </w:r>
     </w:p>
     <w:p>
@@ -222,7 +250,23 @@
           <w:sz w:val="28"/>
           <w:szCs w:val="28"/>
         </w:rPr>
-        <w:t>User Icollection needed a Data annotation called Inverse Properties to identi</w:t>
+        <w:t xml:space="preserve">User </w:t>
+      </w:r>
+      <w:proofErr w:type="spellStart"/>
+      <w:r>
+        <w:rPr>
+          <w:sz w:val="28"/>
+          <w:szCs w:val="28"/>
+        </w:rPr>
+        <w:t>Icollection</w:t>
+      </w:r>
+      <w:proofErr w:type="spellEnd"/>
+      <w:r>
+        <w:rPr>
+          <w:sz w:val="28"/>
+          <w:szCs w:val="28"/>
+        </w:rPr>
+        <w:t xml:space="preserve"> needed a Data annotation called Inverse Properties to identi</w:t>
       </w:r>
       <w:r>
         <w:rPr>
@@ -230,135 +274,165 @@
           <w:szCs w:val="28"/>
         </w:rPr>
         <w:t>f</w:t>
+      </w:r>
+      <w:r>
+        <w:rPr>
+          <w:sz w:val="28"/>
+          <w:szCs w:val="28"/>
+        </w:rPr>
+        <w:t>y the foreign key in the Ticket class.</w:t>
+      </w:r>
+    </w:p>
+    <w:p>
+      <w:pPr>
+        <w:rPr>
+          <w:sz w:val="36"/>
+          <w:szCs w:val="36"/>
+        </w:rPr>
+      </w:pPr>
+      <w:r>
+        <w:rPr>
+          <w:sz w:val="36"/>
+          <w:szCs w:val="36"/>
+        </w:rPr>
+        <w:t>Role Assigning: Add</w:t>
+      </w:r>
+      <w:r>
+        <w:rPr>
+          <w:sz w:val="36"/>
+          <w:szCs w:val="36"/>
+        </w:rPr>
+        <w:t>/Remove users from roles</w:t>
+      </w:r>
+    </w:p>
+    <w:p>
+      <w:pPr>
+        <w:rPr>
+          <w:sz w:val="28"/>
+          <w:szCs w:val="28"/>
+        </w:rPr>
+      </w:pPr>
+      <w:r>
+        <w:rPr>
+          <w:sz w:val="28"/>
+          <w:szCs w:val="28"/>
+        </w:rPr>
+        <w:t xml:space="preserve">Admins are able to add or remove a user from a role. </w:t>
+      </w:r>
+    </w:p>
+    <w:p>
+      <w:pPr>
+        <w:rPr>
+          <w:sz w:val="36"/>
+          <w:szCs w:val="36"/>
+        </w:rPr>
+      </w:pPr>
+      <w:r>
+        <w:rPr>
+          <w:sz w:val="36"/>
+          <w:szCs w:val="36"/>
+        </w:rPr>
+        <w:t>Projects</w:t>
+      </w:r>
+    </w:p>
+    <w:p>
+      <w:pPr>
+        <w:rPr>
+          <w:sz w:val="28"/>
+          <w:szCs w:val="28"/>
+        </w:rPr>
+      </w:pPr>
+      <w:r>
+        <w:rPr>
+          <w:sz w:val="28"/>
+          <w:szCs w:val="28"/>
+        </w:rPr>
+        <w:t>PMs and Admins can create Projects then can assign developers to the project.</w:t>
+      </w:r>
+    </w:p>
+    <w:p>
+      <w:pPr>
+        <w:rPr>
+          <w:sz w:val="36"/>
+          <w:szCs w:val="36"/>
+        </w:rPr>
+      </w:pPr>
+      <w:r>
+        <w:rPr>
+          <w:sz w:val="36"/>
+          <w:szCs w:val="36"/>
+        </w:rPr>
+        <w:t>Tickets</w:t>
+      </w:r>
+    </w:p>
+    <w:p>
+      <w:pPr>
+        <w:rPr>
+          <w:sz w:val="28"/>
+          <w:szCs w:val="28"/>
+        </w:rPr>
+      </w:pPr>
+      <w:r>
+        <w:rPr>
+          <w:sz w:val="28"/>
+          <w:szCs w:val="28"/>
+        </w:rPr>
+        <w:t>Submitter Users can create tickets to existing projects. Admins and PMs can assign a developer from the project to the newly created ticket.</w:t>
+      </w:r>
+      <w:r>
+        <w:rPr>
+          <w:sz w:val="28"/>
+          <w:szCs w:val="28"/>
+        </w:rPr>
+        <w:t xml:space="preserve"> Users can edit tickets depending on the role that’s editing them. PMs and Admins can re-assign </w:t>
+      </w:r>
+      <w:r>
+        <w:rPr>
+          <w:sz w:val="28"/>
+          <w:szCs w:val="28"/>
+        </w:rPr>
+        <w:lastRenderedPageBreak/>
+        <w:t>tickets to new developers</w:t>
+      </w:r>
+      <w:r>
+        <w:rPr>
+          <w:sz w:val="28"/>
+          <w:szCs w:val="28"/>
+        </w:rPr>
+        <w:t>, Developers can change the ticket status’s, Submitters can make changes to the description.</w:t>
+      </w:r>
+    </w:p>
+    <w:p>
+      <w:pPr>
+        <w:rPr>
+          <w:sz w:val="36"/>
+          <w:szCs w:val="36"/>
+        </w:rPr>
+      </w:pPr>
+      <w:r>
+        <w:rPr>
+          <w:sz w:val="36"/>
+          <w:szCs w:val="36"/>
+        </w:rPr>
+        <w:t>Views</w:t>
+      </w:r>
+    </w:p>
+    <w:p>
+      <w:pPr>
+        <w:rPr>
+          <w:sz w:val="28"/>
+          <w:szCs w:val="28"/>
+        </w:rPr>
+      </w:pPr>
+      <w:r>
+        <w:rPr>
+          <w:sz w:val="28"/>
+          <w:szCs w:val="28"/>
+        </w:rPr>
+        <w:t xml:space="preserve">Populated controllers with their respective views. </w:t>
       </w:r>
       <w:bookmarkStart w:id="0" w:name="_GoBack"/>
       <w:bookmarkEnd w:id="0"/>
-      <w:r>
-        <w:rPr>
-          <w:sz w:val="28"/>
-          <w:szCs w:val="28"/>
-        </w:rPr>
-        <w:t>y the foreign key in the Ticket class.</w:t>
-      </w:r>
-    </w:p>
-    <w:p>
-      <w:pPr>
-        <w:rPr>
-          <w:sz w:val="36"/>
-          <w:szCs w:val="36"/>
-        </w:rPr>
-      </w:pPr>
-      <w:r>
-        <w:rPr>
-          <w:sz w:val="36"/>
-          <w:szCs w:val="36"/>
-        </w:rPr>
-        <w:t>Role Assigning: Add</w:t>
-      </w:r>
-      <w:r>
-        <w:rPr>
-          <w:sz w:val="36"/>
-          <w:szCs w:val="36"/>
-        </w:rPr>
-        <w:t>/Remove users from roles</w:t>
-      </w:r>
-    </w:p>
-    <w:p>
-      <w:pPr>
-        <w:rPr>
-          <w:sz w:val="28"/>
-          <w:szCs w:val="28"/>
-        </w:rPr>
-      </w:pPr>
-      <w:r>
-        <w:rPr>
-          <w:sz w:val="28"/>
-          <w:szCs w:val="28"/>
-        </w:rPr>
-        <w:t xml:space="preserve">Admins are able to add or remove a user from a role. </w:t>
-      </w:r>
-    </w:p>
-    <w:p>
-      <w:pPr>
-        <w:rPr>
-          <w:sz w:val="36"/>
-          <w:szCs w:val="36"/>
-        </w:rPr>
-      </w:pPr>
-      <w:r>
-        <w:rPr>
-          <w:sz w:val="36"/>
-          <w:szCs w:val="36"/>
-        </w:rPr>
-        <w:t>Projects</w:t>
-      </w:r>
-    </w:p>
-    <w:p>
-      <w:pPr>
-        <w:rPr>
-          <w:sz w:val="28"/>
-          <w:szCs w:val="28"/>
-        </w:rPr>
-      </w:pPr>
-      <w:r>
-        <w:rPr>
-          <w:sz w:val="28"/>
-          <w:szCs w:val="28"/>
-        </w:rPr>
-        <w:t>PMs and Admins can create Projects then can assign developers to the project.</w:t>
-      </w:r>
-    </w:p>
-    <w:p>
-      <w:pPr>
-        <w:rPr>
-          <w:sz w:val="36"/>
-          <w:szCs w:val="36"/>
-        </w:rPr>
-      </w:pPr>
-      <w:r>
-        <w:rPr>
-          <w:sz w:val="36"/>
-          <w:szCs w:val="36"/>
-        </w:rPr>
-        <w:t>Tickets</w:t>
-      </w:r>
-    </w:p>
-    <w:p>
-      <w:pPr>
-        <w:rPr>
-          <w:sz w:val="28"/>
-          <w:szCs w:val="28"/>
-        </w:rPr>
-      </w:pPr>
-      <w:r>
-        <w:rPr>
-          <w:sz w:val="28"/>
-          <w:szCs w:val="28"/>
-        </w:rPr>
-        <w:t>Submitter Users can create tickets to existing projects. Admins and PMs can assign a developer from the project to the newly created ticket.</w:t>
-      </w:r>
-      <w:r>
-        <w:rPr>
-          <w:sz w:val="28"/>
-          <w:szCs w:val="28"/>
-        </w:rPr>
-        <w:t xml:space="preserve"> Users can edit tickets depending on the role that’s editing them. PMs and Admins can re-assign </w:t>
-      </w:r>
-      <w:r>
-        <w:rPr>
-          <w:sz w:val="28"/>
-          <w:szCs w:val="28"/>
-        </w:rPr>
-        <w:lastRenderedPageBreak/>
-        <w:t>tickets to new developers</w:t>
-      </w:r>
-      <w:r>
-        <w:rPr>
-          <w:sz w:val="28"/>
-          <w:szCs w:val="28"/>
-        </w:rPr>
-        <w:t>, Developers can change the ticket status’s, Submitters can make changes to the description.</w:t>
-      </w:r>
     </w:p>
     <w:p>
       <w:pPr>

</xml_diff>